<commit_message>
Parameter and Flow Chart
</commit_message>
<xml_diff>
--- a/IBM Parameters.docx
+++ b/IBM Parameters.docx
@@ -50,13 +50,7 @@
         </w:numPr>
       </w:pPr>
       <w:r>
-        <w:t xml:space="preserve">h </w:t>
-      </w:r>
-      <w:r>
-        <w:t xml:space="preserve">- </w:t>
-      </w:r>
-      <w:r>
-        <w:t>increase in probability of death for uninformed</w:t>
+        <w:t>h - increase in probability of death for uninformed</w:t>
       </w:r>
     </w:p>
     <w:p>
@@ -73,13 +67,7 @@
       </w:r>
       <w:proofErr w:type="spellEnd"/>
       <w:r>
-        <w:t xml:space="preserve"> </w:t>
-      </w:r>
-      <w:r>
-        <w:t xml:space="preserve">- </w:t>
-      </w:r>
-      <w:r>
-        <w:t>naive learning probability</w:t>
+        <w:t xml:space="preserve"> - naive learning probability</w:t>
       </w:r>
     </w:p>
     <w:p>
@@ -96,16 +84,10 @@
       </w:r>
       <w:proofErr w:type="spellEnd"/>
       <w:r>
-        <w:t xml:space="preserve"> </w:t>
-      </w:r>
-      <w:r>
-        <w:t xml:space="preserve">- </w:t>
-      </w:r>
-      <w:r>
-        <w:t>social interaction probability</w:t>
-      </w:r>
-      <w:r>
-        <w:t>, how social a species is</w:t>
+        <w:t xml:space="preserve"> - </w:t>
+      </w:r>
+      <w:r>
+        <w:t>maximum mean (i.e., lambda of poison distribution) number of interactions per pair (if animal has 1 bold, it interacts with an animal with 1 boldness, and population is at or above K, this is the lambda of the interaction distributions)</w:t>
       </w:r>
     </w:p>
     <w:p>
@@ -116,14 +98,22 @@
           <w:numId w:val="2"/>
         </w:numPr>
       </w:pPr>
-      <w:r>
-        <w:t xml:space="preserve">K </w:t>
-      </w:r>
-      <w:r>
-        <w:t>-</w:t>
-      </w:r>
-      <w:r>
-        <w:t xml:space="preserve"> carrying capacity</w:t>
+      <w:proofErr w:type="spellStart"/>
+      <w:r>
+        <w:t>infotransfer</w:t>
+      </w:r>
+      <w:proofErr w:type="spellEnd"/>
+      <w:r>
+        <w:t xml:space="preserve"> -</w:t>
+      </w:r>
+      <w:r>
+        <w:t xml:space="preserve"> given an interaction, what is the probability that information is </w:t>
+      </w:r>
+      <w:r>
+        <w:t>transferred</w:t>
+      </w:r>
+      <w:r>
+        <w:t xml:space="preserve"> (min=0, max=1)</w:t>
       </w:r>
     </w:p>
     <w:p>
@@ -134,14 +124,24 @@
           <w:numId w:val="2"/>
         </w:numPr>
       </w:pPr>
-      <w:r>
-        <w:t xml:space="preserve">N0 </w:t>
-      </w:r>
-      <w:r>
-        <w:t xml:space="preserve">- </w:t>
-      </w:r>
-      <w:r>
-        <w:t>starting number of individuals</w:t>
+      <w:proofErr w:type="spellStart"/>
+      <w:r>
+        <w:t>sex.ratio</w:t>
+      </w:r>
+      <w:proofErr w:type="spellEnd"/>
+      <w:r>
+        <w:t xml:space="preserve"> - </w:t>
+      </w:r>
+      <w:r>
+        <w:t xml:space="preserve">what is the sex ratio of </w:t>
+      </w:r>
+      <w:proofErr w:type="spellStart"/>
+      <w:r>
+        <w:t>of</w:t>
+      </w:r>
+      <w:proofErr w:type="spellEnd"/>
+      <w:r>
+        <w:t xml:space="preserve"> the population/births?</w:t>
       </w:r>
     </w:p>
     <w:p>
@@ -153,16 +153,7 @@
         </w:numPr>
       </w:pPr>
       <w:r>
-        <w:t xml:space="preserve">t </w:t>
-      </w:r>
-      <w:r>
-        <w:t xml:space="preserve">- </w:t>
-      </w:r>
-      <w:r>
-        <w:t>time of simulation</w:t>
-      </w:r>
-      <w:r>
-        <w:t>, turns in simulation</w:t>
+        <w:t>K - carrying capacity</w:t>
       </w:r>
     </w:p>
     <w:p>
@@ -174,21 +165,7 @@
         </w:numPr>
       </w:pPr>
       <w:r>
-        <w:t xml:space="preserve">d </w:t>
-      </w:r>
-      <w:r>
-        <w:t xml:space="preserve">- </w:t>
-      </w:r>
-      <w:r>
-        <w:t xml:space="preserve">vector of </w:t>
-      </w:r>
-      <w:proofErr w:type="gramStart"/>
-      <w:r>
-        <w:t>age based</w:t>
-      </w:r>
-      <w:proofErr w:type="gramEnd"/>
-      <w:r>
-        <w:t xml:space="preserve"> birth and death rate</w:t>
+        <w:t>N0 - starting number of individuals</w:t>
       </w:r>
     </w:p>
     <w:p>
@@ -199,30 +176,194 @@
           <w:numId w:val="2"/>
         </w:numPr>
       </w:pPr>
+      <w:r>
+        <w:t>t - time of simulation, turns in simulation</w:t>
+      </w:r>
+    </w:p>
+    <w:p>
+      <w:pPr>
+        <w:pStyle w:val="ListParagraph"/>
+        <w:numPr>
+          <w:ilvl w:val="0"/>
+          <w:numId w:val="2"/>
+        </w:numPr>
+      </w:pPr>
+      <w:proofErr w:type="spellStart"/>
+      <w:r>
+        <w:t>age.distr.lamba</w:t>
+      </w:r>
+      <w:proofErr w:type="spellEnd"/>
+      <w:r>
+        <w:t xml:space="preserve"> - </w:t>
+      </w:r>
+      <w:r>
+        <w:t>lambda value for starting age distribution based on poison distribution</w:t>
+      </w:r>
+    </w:p>
+    <w:p>
+      <w:pPr>
+        <w:pStyle w:val="ListParagraph"/>
+        <w:numPr>
+          <w:ilvl w:val="0"/>
+          <w:numId w:val="2"/>
+        </w:numPr>
+      </w:pPr>
+      <w:proofErr w:type="spellStart"/>
+      <w:r>
+        <w:t>informed.distr.beta</w:t>
+      </w:r>
+      <w:proofErr w:type="spellEnd"/>
+      <w:r>
+        <w:t xml:space="preserve"> - </w:t>
+      </w:r>
+      <w:r>
+        <w:t>probability of knowing information, beta distribution ranges from 0 to 1 (vector of 2 values: shape1 and shape2)</w:t>
+      </w:r>
+    </w:p>
+    <w:p>
+      <w:pPr>
+        <w:pStyle w:val="ListParagraph"/>
+        <w:numPr>
+          <w:ilvl w:val="0"/>
+          <w:numId w:val="2"/>
+        </w:numPr>
+      </w:pPr>
+      <w:proofErr w:type="spellStart"/>
+      <w:r>
+        <w:t>bold.distr.beta</w:t>
+      </w:r>
+      <w:proofErr w:type="spellEnd"/>
+      <w:r>
+        <w:t xml:space="preserve"> - </w:t>
+      </w:r>
+      <w:r>
+        <w:t>probability of being bold, beta distribution (vector of 2 values: shape1 and shape2)</w:t>
+      </w:r>
+    </w:p>
+    <w:p>
+      <w:pPr>
+        <w:pStyle w:val="ListParagraph"/>
+        <w:numPr>
+          <w:ilvl w:val="0"/>
+          <w:numId w:val="2"/>
+        </w:numPr>
+      </w:pPr>
+      <w:proofErr w:type="spellStart"/>
+      <w:r>
+        <w:t>birthdeath.file</w:t>
+      </w:r>
+      <w:proofErr w:type="spellEnd"/>
+      <w:r>
+        <w:t xml:space="preserve"> &amp;&amp; d - </w:t>
+      </w:r>
+      <w:proofErr w:type="spellStart"/>
+      <w:r>
+        <w:t>dataframe</w:t>
+      </w:r>
+      <w:proofErr w:type="spellEnd"/>
+      <w:r>
+        <w:t xml:space="preserve"> of age based birth and death rate. The columns should be age, </w:t>
+      </w:r>
+      <w:proofErr w:type="spellStart"/>
+      <w:r>
+        <w:t>ageClass</w:t>
+      </w:r>
+      <w:proofErr w:type="spellEnd"/>
+      <w:r>
+        <w:t xml:space="preserve">, </w:t>
+      </w:r>
+      <w:proofErr w:type="spellStart"/>
+      <w:r>
+        <w:t>birthRate</w:t>
+      </w:r>
+      <w:proofErr w:type="spellEnd"/>
+      <w:r>
+        <w:t xml:space="preserve">, and </w:t>
+      </w:r>
+      <w:proofErr w:type="spellStart"/>
+      <w:r>
+        <w:t>survivalRate</w:t>
+      </w:r>
+      <w:proofErr w:type="spellEnd"/>
+      <w:r>
+        <w:t>, in that order.</w:t>
+      </w:r>
+    </w:p>
+    <w:p>
+      <w:pPr>
+        <w:pStyle w:val="ListParagraph"/>
+        <w:numPr>
+          <w:ilvl w:val="0"/>
+          <w:numId w:val="2"/>
+        </w:numPr>
+      </w:pPr>
+      <w:proofErr w:type="spellStart"/>
+      <w:r>
+        <w:t>result.folder</w:t>
+      </w:r>
+      <w:proofErr w:type="spellEnd"/>
+      <w:r>
+        <w:t xml:space="preserve"> - </w:t>
+      </w:r>
+      <w:r>
+        <w:t>an empty folder where results will be saved.</w:t>
+      </w:r>
+    </w:p>
+    <w:p>
+      <w:pPr>
+        <w:pStyle w:val="ListParagraph"/>
+        <w:numPr>
+          <w:ilvl w:val="0"/>
+          <w:numId w:val="2"/>
+        </w:numPr>
+      </w:pPr>
+      <w:proofErr w:type="spellStart"/>
+      <w:r>
+        <w:t>set_seed</w:t>
+      </w:r>
+      <w:proofErr w:type="spellEnd"/>
+      <w:r>
+        <w:t xml:space="preserve"> - </w:t>
+      </w:r>
+      <w:r>
+        <w:t xml:space="preserve"> want to make results reproducible? Then set as TRUE</w:t>
+      </w:r>
+    </w:p>
+    <w:p>
+      <w:pPr>
+        <w:pStyle w:val="ListParagraph"/>
+        <w:numPr>
+          <w:ilvl w:val="0"/>
+          <w:numId w:val="2"/>
+        </w:numPr>
+      </w:pPr>
+      <w:proofErr w:type="spellStart"/>
+      <w:r>
+        <w:t>save_at_each_iter</w:t>
+      </w:r>
+      <w:proofErr w:type="spellEnd"/>
+      <w:r>
+        <w:t xml:space="preserve"> - </w:t>
+      </w:r>
+      <w:r>
+        <w:t>should it write all results to file at each time step?</w:t>
+      </w:r>
+    </w:p>
+    <w:p>
+      <w:pPr>
+        <w:pStyle w:val="ListParagraph"/>
+        <w:numPr>
+          <w:ilvl w:val="0"/>
+          <w:numId w:val="2"/>
+        </w:numPr>
+      </w:pPr>
       <w:proofErr w:type="spellStart"/>
       <w:r>
         <w:t>maxAgeClass</w:t>
       </w:r>
       <w:proofErr w:type="spellEnd"/>
       <w:r>
-        <w:t xml:space="preserve"> </w:t>
-      </w:r>
-      <w:r>
-        <w:t xml:space="preserve">- </w:t>
-      </w:r>
-      <w:r>
-        <w:t xml:space="preserve">max age class in order to get a proportion of age class for age </w:t>
-      </w:r>
-      <w:proofErr w:type="gramStart"/>
-      <w:r>
-        <w:t>class based</w:t>
-      </w:r>
-      <w:proofErr w:type="gramEnd"/>
-      <w:r>
-        <w:t xml:space="preserve"> rates of naive learning</w:t>
-      </w:r>
-      <w:r>
-        <w:t>, older individuals learn better than younger</w:t>
+        <w:t xml:space="preserve"> - max age class in order to get a proportion of age class for age class based rates of naive learning, older individuals learn better than younger</w:t>
       </w:r>
     </w:p>
     <w:p>
@@ -239,19 +380,10 @@
       </w:r>
       <w:proofErr w:type="spellEnd"/>
       <w:r>
-        <w:t xml:space="preserve"> </w:t>
-      </w:r>
-      <w:r>
-        <w:t xml:space="preserve">- </w:t>
-      </w:r>
-      <w:r>
-        <w:t>vertical transmission of interactions</w:t>
-      </w:r>
-      <w:r>
-        <w:t xml:space="preserve">, whether mother and offspring interaction are shared for the first year, </w:t>
-      </w:r>
-      <w:r>
-        <w:t>0 if false, 1 if true</w:t>
+        <w:t xml:space="preserve"> - </w:t>
+      </w:r>
+      <w:r>
+        <w:t>0 if false, 1 if true, vertical transmission of info status</w:t>
       </w:r>
     </w:p>
     <w:p>
@@ -287,6 +419,99 @@
       <w:r>
         <w:t>0 if false, 1 if true</w:t>
       </w:r>
+    </w:p>
+    <w:p>
+      <w:pPr>
+        <w:pStyle w:val="ListParagraph"/>
+        <w:numPr>
+          <w:ilvl w:val="0"/>
+          <w:numId w:val="1"/>
+        </w:numPr>
+        <w:jc w:val="both"/>
+      </w:pPr>
+      <w:r>
+        <w:t xml:space="preserve">sex </w:t>
+      </w:r>
+      <w:r>
+        <w:t>-</w:t>
+      </w:r>
+      <w:r>
+        <w:t xml:space="preserve"> coinflip for sex</w:t>
+      </w:r>
+      <w:r>
+        <w:t xml:space="preserve"> of individual</w:t>
+      </w:r>
+      <w:r>
+        <w:t xml:space="preserve">, 0 </w:t>
+      </w:r>
+      <w:r>
+        <w:t>= male</w:t>
+      </w:r>
+      <w:r>
+        <w:t xml:space="preserve">, 1 </w:t>
+      </w:r>
+      <w:r>
+        <w:t xml:space="preserve">= female, Distribution: </w:t>
+      </w:r>
+      <w:proofErr w:type="spellStart"/>
+      <w:r>
+        <w:t>rbinom</w:t>
+      </w:r>
+      <w:proofErr w:type="spellEnd"/>
+      <w:r>
+        <w:t xml:space="preserve">(1, 1, </w:t>
+      </w:r>
+      <w:proofErr w:type="spellStart"/>
+      <w:r>
+        <w:t>sex.ratio</w:t>
+      </w:r>
+      <w:proofErr w:type="spellEnd"/>
+      <w:r>
+        <w:t>)</w:t>
+      </w:r>
+    </w:p>
+    <w:p>
+      <w:pPr>
+        <w:pStyle w:val="ListParagraph"/>
+        <w:numPr>
+          <w:ilvl w:val="0"/>
+          <w:numId w:val="1"/>
+        </w:numPr>
+        <w:jc w:val="both"/>
+      </w:pPr>
+      <w:r>
+        <w:t xml:space="preserve">age </w:t>
+      </w:r>
+      <w:r>
+        <w:t xml:space="preserve">– age of individual drawn from </w:t>
+      </w:r>
+      <w:proofErr w:type="spellStart"/>
+      <w:r>
+        <w:t>poisson</w:t>
+      </w:r>
+      <w:proofErr w:type="spellEnd"/>
+      <w:r>
+        <w:t xml:space="preserve"> distribution</w:t>
+      </w:r>
+      <w:r>
+        <w:t xml:space="preserve"> centered around 5, Distribution: </w:t>
+      </w:r>
+      <w:proofErr w:type="spellStart"/>
+      <w:r>
+        <w:t>rpois</w:t>
+      </w:r>
+      <w:proofErr w:type="spellEnd"/>
+      <w:r>
+        <w:t xml:space="preserve">(1, </w:t>
+      </w:r>
+      <w:proofErr w:type="spellStart"/>
+      <w:r>
+        <w:t>age.distr.lamba</w:t>
+      </w:r>
+      <w:proofErr w:type="spellEnd"/>
+      <w:r>
+        <w:t>)</w:t>
+      </w:r>
       <w:bookmarkStart w:id="0" w:name="_GoBack"/>
       <w:bookmarkEnd w:id="0"/>
     </w:p>
@@ -299,20 +524,52 @@
         </w:numPr>
         <w:jc w:val="both"/>
       </w:pPr>
-      <w:r>
-        <w:t xml:space="preserve">sex </w:t>
-      </w:r>
-      <w:r>
-        <w:t>-</w:t>
-      </w:r>
-      <w:r>
-        <w:t xml:space="preserve"> coinflip for sex</w:t>
-      </w:r>
-      <w:r>
-        <w:t xml:space="preserve"> of individual</w:t>
-      </w:r>
-      <w:r>
-        <w:t>, 0 if false, 1 if true</w:t>
+      <w:proofErr w:type="spellStart"/>
+      <w:r>
+        <w:t>informedProb</w:t>
+      </w:r>
+      <w:proofErr w:type="spellEnd"/>
+      <w:r>
+        <w:t xml:space="preserve"> </w:t>
+      </w:r>
+      <w:r>
+        <w:t xml:space="preserve">- </w:t>
+      </w:r>
+      <w:r>
+        <w:t>probability of knowing information</w:t>
+      </w:r>
+      <w:r>
+        <w:t xml:space="preserve"> drawn from </w:t>
+      </w:r>
+      <w:r>
+        <w:t>beta distribution</w:t>
+      </w:r>
+      <w:r>
+        <w:t xml:space="preserve"> ranging from 0 to 1, Distribution: </w:t>
+      </w:r>
+      <w:proofErr w:type="spellStart"/>
+      <w:r>
+        <w:t>rbeta</w:t>
+      </w:r>
+      <w:proofErr w:type="spellEnd"/>
+      <w:r>
+        <w:t xml:space="preserve">(1, </w:t>
+      </w:r>
+      <w:proofErr w:type="spellStart"/>
+      <w:r>
+        <w:t>informed.distr.beta</w:t>
+      </w:r>
+      <w:proofErr w:type="spellEnd"/>
+      <w:r>
+        <w:t xml:space="preserve">[1], </w:t>
+      </w:r>
+      <w:proofErr w:type="spellStart"/>
+      <w:r>
+        <w:t>informed.distr.beta</w:t>
+      </w:r>
+      <w:proofErr w:type="spellEnd"/>
+      <w:r>
+        <w:t>[2])</w:t>
       </w:r>
     </w:p>
     <w:p>
@@ -325,18 +582,51 @@
         <w:jc w:val="both"/>
       </w:pPr>
       <w:r>
-        <w:t xml:space="preserve">age </w:t>
-      </w:r>
-      <w:r>
-        <w:t xml:space="preserve">– age of individual drawn from </w:t>
-      </w:r>
-      <w:proofErr w:type="spellStart"/>
-      <w:r>
-        <w:t>poisson</w:t>
-      </w:r>
-      <w:proofErr w:type="spellEnd"/>
-      <w:r>
-        <w:t xml:space="preserve"> distribution</w:t>
+        <w:t xml:space="preserve">informed </w:t>
+      </w:r>
+      <w:r>
+        <w:t xml:space="preserve">– </w:t>
+      </w:r>
+      <w:r>
+        <w:t>0 if false, 1 if true, modified by age class proportion (we standardize so the values range from 0 to 1, based on the range could be 0 to 2)</w:t>
+      </w:r>
+      <w:r>
+        <w:t xml:space="preserve">, Distribution: </w:t>
+      </w:r>
+      <w:r>
+        <w:t>round((</w:t>
+      </w:r>
+      <w:proofErr w:type="spellStart"/>
+      <w:r>
+        <w:t>informedProb</w:t>
+      </w:r>
+      <w:proofErr w:type="spellEnd"/>
+      <w:r>
+        <w:t xml:space="preserve"> + </w:t>
+      </w:r>
+      <w:proofErr w:type="spellStart"/>
+      <w:r>
+        <w:t>informedProb</w:t>
+      </w:r>
+      <w:proofErr w:type="spellEnd"/>
+      <w:r>
+        <w:t xml:space="preserve"> * (</w:t>
+      </w:r>
+      <w:proofErr w:type="spellStart"/>
+      <w:r>
+        <w:t>ageClass</w:t>
+      </w:r>
+      <w:proofErr w:type="spellEnd"/>
+      <w:r>
+        <w:t>/</w:t>
+      </w:r>
+      <w:proofErr w:type="spellStart"/>
+      <w:r>
+        <w:t>maxAgeClass</w:t>
+      </w:r>
+      <w:proofErr w:type="spellEnd"/>
+      <w:r>
+        <w:t>))/2)</w:t>
       </w:r>
     </w:p>
     <w:p>
@@ -348,25 +638,25 @@
         </w:numPr>
         <w:jc w:val="both"/>
       </w:pPr>
-      <w:proofErr w:type="spellStart"/>
-      <w:r>
-        <w:t>informedProb</w:t>
-      </w:r>
-      <w:proofErr w:type="spellEnd"/>
+      <w:r>
+        <w:t xml:space="preserve">boldness - </w:t>
+      </w:r>
+      <w:proofErr w:type="spellStart"/>
+      <w:r>
+        <w:t>boldeness</w:t>
+      </w:r>
+      <w:proofErr w:type="spellEnd"/>
+      <w:r>
+        <w:t xml:space="preserve"> of individual, probability of interacting with another individual, drawn from </w:t>
+      </w:r>
+      <w:r>
+        <w:t>beta distribution</w:t>
+      </w:r>
       <w:r>
         <w:t xml:space="preserve"> </w:t>
       </w:r>
       <w:r>
-        <w:t xml:space="preserve">- </w:t>
-      </w:r>
-      <w:r>
-        <w:t>probability of knowing information</w:t>
-      </w:r>
-      <w:r>
-        <w:t xml:space="preserve"> drawn from </w:t>
-      </w:r>
-      <w:r>
-        <w:t>beta distribution</w:t>
+        <w:t>ranging from 0 to 1</w:t>
       </w:r>
     </w:p>
     <w:p>
@@ -379,27 +669,10 @@
         <w:jc w:val="both"/>
       </w:pPr>
       <w:r>
-        <w:t xml:space="preserve">informed </w:t>
-      </w:r>
-      <w:r>
-        <w:t xml:space="preserve">– status of knowing info, </w:t>
-      </w:r>
-      <w:r>
-        <w:t xml:space="preserve">0 if false, 1 if true, </w:t>
-      </w:r>
-      <w:proofErr w:type="spellStart"/>
-      <w:r>
-        <w:t>informedProb</w:t>
-      </w:r>
-      <w:proofErr w:type="spellEnd"/>
-      <w:r>
-        <w:t xml:space="preserve"> </w:t>
-      </w:r>
-      <w:r>
-        <w:t xml:space="preserve">modified by age class proportion </w:t>
-      </w:r>
-      <w:r>
-        <w:t>and rounded to 0 or 1</w:t>
+        <w:t xml:space="preserve">mother - </w:t>
+      </w:r>
+      <w:r>
+        <w:t xml:space="preserve">number of mother of individual, allows tracking of heredity </w:t>
       </w:r>
     </w:p>
     <w:p>
@@ -411,22 +684,16 @@
         </w:numPr>
         <w:jc w:val="both"/>
       </w:pPr>
-      <w:r>
-        <w:t xml:space="preserve">boldness - </w:t>
-      </w:r>
-      <w:proofErr w:type="spellStart"/>
-      <w:r>
-        <w:t>boldeness</w:t>
-      </w:r>
-      <w:proofErr w:type="spellEnd"/>
-      <w:r>
-        <w:t xml:space="preserve"> of individual, probability of interacting with another individual, drawn from </w:t>
-      </w:r>
-      <w:r>
-        <w:t>beta distribution</w:t>
-      </w:r>
-      <w:r>
-        <w:t xml:space="preserve"> </w:t>
+      <w:proofErr w:type="spellStart"/>
+      <w:r>
+        <w:t>birthYr</w:t>
+      </w:r>
+      <w:proofErr w:type="spellEnd"/>
+      <w:r>
+        <w:t xml:space="preserve"> - </w:t>
+      </w:r>
+      <w:r>
+        <w:t>turn in simulation that the individual was born</w:t>
       </w:r>
     </w:p>
     <w:p>
@@ -438,20 +705,19 @@
         </w:numPr>
         <w:jc w:val="both"/>
       </w:pPr>
-      <w:r>
-        <w:t xml:space="preserve">mother - </w:t>
-      </w:r>
-      <w:r>
-        <w:t xml:space="preserve">number of </w:t>
-      </w:r>
-      <w:proofErr w:type="gramStart"/>
-      <w:r>
-        <w:t>mother</w:t>
-      </w:r>
-      <w:proofErr w:type="gramEnd"/>
-      <w:r>
-        <w:t xml:space="preserve"> of individual, allows tracking of heredity </w:t>
-      </w:r>
+      <w:proofErr w:type="spellStart"/>
+      <w:r>
+        <w:t>ageClass</w:t>
+      </w:r>
+      <w:proofErr w:type="spellEnd"/>
+      <w:r>
+        <w:t xml:space="preserve"> &lt;- age class of individual given age based on </w:t>
+      </w:r>
+      <w:proofErr w:type="spellStart"/>
+      <w:r>
+        <w:t>birthdeath.file</w:t>
+      </w:r>
+      <w:proofErr w:type="spellEnd"/>
     </w:p>
     <w:p>
       <w:pPr>
@@ -464,14 +730,58 @@
       </w:pPr>
       <w:proofErr w:type="spellStart"/>
       <w:r>
-        <w:t>birthYr</w:t>
-      </w:r>
-      <w:proofErr w:type="spellEnd"/>
-      <w:r>
-        <w:t xml:space="preserve"> - </w:t>
-      </w:r>
-      <w:r>
-        <w:t>turn in simulation that the individual was born</w:t>
+        <w:lastRenderedPageBreak/>
+        <w:t>birthRate</w:t>
+      </w:r>
+      <w:proofErr w:type="spellEnd"/>
+      <w:r>
+        <w:t xml:space="preserve"> &lt;- </w:t>
+      </w:r>
+      <w:r>
+        <w:t>birth rate</w:t>
+      </w:r>
+      <w:r>
+        <w:t xml:space="preserve"> of individual given age based on </w:t>
+      </w:r>
+      <w:proofErr w:type="spellStart"/>
+      <w:r>
+        <w:t>birthdeath.file</w:t>
+      </w:r>
+      <w:proofErr w:type="spellEnd"/>
+      <w:r>
+        <w:t xml:space="preserve">      </w:t>
+      </w:r>
+    </w:p>
+    <w:p>
+      <w:pPr>
+        <w:pStyle w:val="ListParagraph"/>
+        <w:numPr>
+          <w:ilvl w:val="0"/>
+          <w:numId w:val="1"/>
+        </w:numPr>
+        <w:jc w:val="both"/>
+      </w:pPr>
+      <w:proofErr w:type="spellStart"/>
+      <w:r>
+        <w:t>survivalRate</w:t>
+      </w:r>
+      <w:proofErr w:type="spellEnd"/>
+      <w:r>
+        <w:t xml:space="preserve"> &lt;- </w:t>
+      </w:r>
+      <w:r>
+        <w:t>survival</w:t>
+      </w:r>
+      <w:r>
+        <w:t xml:space="preserve"> rate of individual given age based on </w:t>
+      </w:r>
+      <w:proofErr w:type="spellStart"/>
+      <w:r>
+        <w:t>birthdeath.file</w:t>
+      </w:r>
+      <w:proofErr w:type="spellEnd"/>
+      <w:r>
+        <w:t xml:space="preserve">      </w:t>
       </w:r>
     </w:p>
     <w:sectPr>
@@ -489,7 +799,7 @@
   <w:abstractNum w:abstractNumId="0" w15:restartNumberingAfterBreak="0">
     <w:nsid w:val="0C276A3E"/>
     <w:multiLevelType w:val="hybridMultilevel"/>
-    <w:tmpl w:val="12081D06"/>
+    <w:tmpl w:val="E84E9E26"/>
     <w:lvl w:ilvl="0" w:tplc="04090001">
       <w:start w:val="1"/>
       <w:numFmt w:val="bullet"/>
@@ -602,7 +912,7 @@
   <w:abstractNum w:abstractNumId="1" w15:restartNumberingAfterBreak="0">
     <w:nsid w:val="7C436D08"/>
     <w:multiLevelType w:val="hybridMultilevel"/>
-    <w:tmpl w:val="140EC620"/>
+    <w:tmpl w:val="591E45E6"/>
     <w:lvl w:ilvl="0" w:tplc="04090001">
       <w:start w:val="1"/>
       <w:numFmt w:val="bullet"/>

</xml_diff>

<commit_message>
Created a plotting function
-parameter and flow charts finalized draft
-created new script with plots in a function wrapper
</commit_message>
<xml_diff>
--- a/IBM Parameters.docx
+++ b/IBM Parameters.docx
@@ -31,7 +31,7 @@
           <w:b/>
           <w:bCs/>
         </w:rPr>
-        <w:t>Population Level Parameters</w:t>
+        <w:t>Definitions</w:t>
       </w:r>
       <w:r>
         <w:rPr>
@@ -42,6 +42,69 @@
       </w:r>
     </w:p>
     <w:p>
+      <w:r>
+        <w:t xml:space="preserve">Poisson Lambda </w:t>
+      </w:r>
+      <w:r>
+        <w:t>– number of events/number of units in the data, the mean of the data</w:t>
+      </w:r>
+    </w:p>
+    <w:p>
+      <w:r>
+        <w:t>Binomial Probability – Probability of success or a case of 1</w:t>
+      </w:r>
+    </w:p>
+    <w:p>
+      <w:r>
+        <w:t>Beta Shape 1</w:t>
+      </w:r>
+      <w:r>
+        <w:t>, a,</w:t>
+      </w:r>
+      <w:r>
+        <w:t xml:space="preserve"> and Shape 2</w:t>
+      </w:r>
+      <w:r>
+        <w:t>, b</w:t>
+      </w:r>
+      <w:r>
+        <w:t xml:space="preserve"> </w:t>
+      </w:r>
+      <w:r>
+        <w:t>–</w:t>
+      </w:r>
+      <w:r>
+        <w:t xml:space="preserve"> </w:t>
+      </w:r>
+      <w:r>
+        <w:t>mean of beta distribution = 1/1+(b/a)</w:t>
+      </w:r>
+      <w:bookmarkStart w:id="0" w:name="_GoBack"/>
+      <w:bookmarkEnd w:id="0"/>
+    </w:p>
+    <w:p>
+      <w:pPr>
+        <w:rPr>
+          <w:b/>
+          <w:bCs/>
+        </w:rPr>
+      </w:pPr>
+      <w:r>
+        <w:rPr>
+          <w:b/>
+          <w:bCs/>
+        </w:rPr>
+        <w:t>Population Level Parameters</w:t>
+      </w:r>
+      <w:r>
+        <w:rPr>
+          <w:b/>
+          <w:bCs/>
+        </w:rPr>
+        <w:t>:</w:t>
+      </w:r>
+    </w:p>
+    <w:p>
       <w:pPr>
         <w:pStyle w:val="ListParagraph"/>
         <w:numPr>
@@ -61,87 +124,53 @@
           <w:numId w:val="2"/>
         </w:numPr>
       </w:pPr>
-      <w:proofErr w:type="spellStart"/>
-      <w:r>
-        <w:t>nl</w:t>
-      </w:r>
-      <w:proofErr w:type="spellEnd"/>
-      <w:r>
-        <w:t xml:space="preserve"> - naive learning probability</w:t>
-      </w:r>
-    </w:p>
-    <w:p>
-      <w:pPr>
-        <w:pStyle w:val="ListParagraph"/>
-        <w:numPr>
-          <w:ilvl w:val="0"/>
-          <w:numId w:val="2"/>
-        </w:numPr>
-      </w:pPr>
-      <w:proofErr w:type="spellStart"/>
-      <w:r>
-        <w:t>si</w:t>
-      </w:r>
-      <w:proofErr w:type="spellEnd"/>
-      <w:r>
-        <w:t xml:space="preserve"> - </w:t>
-      </w:r>
-      <w:r>
-        <w:t>maximum mean (i.e., lambda of poison distribution) number of interactions per pair (if animal has 1 bold, it interacts with an animal with 1 boldness, and population is at or above K, this is the lambda of the interaction distributions)</w:t>
-      </w:r>
-    </w:p>
-    <w:p>
-      <w:pPr>
-        <w:pStyle w:val="ListParagraph"/>
-        <w:numPr>
-          <w:ilvl w:val="0"/>
-          <w:numId w:val="2"/>
-        </w:numPr>
-      </w:pPr>
-      <w:proofErr w:type="spellStart"/>
-      <w:r>
-        <w:t>infotransfer</w:t>
-      </w:r>
-      <w:proofErr w:type="spellEnd"/>
-      <w:r>
-        <w:t xml:space="preserve"> -</w:t>
-      </w:r>
-      <w:r>
-        <w:t xml:space="preserve"> given an interaction, what is the probability that information is </w:t>
-      </w:r>
-      <w:r>
-        <w:t>transferred</w:t>
-      </w:r>
-      <w:r>
-        <w:t xml:space="preserve"> (min=0, max=1)</w:t>
-      </w:r>
-    </w:p>
-    <w:p>
-      <w:pPr>
-        <w:pStyle w:val="ListParagraph"/>
-        <w:numPr>
-          <w:ilvl w:val="0"/>
-          <w:numId w:val="2"/>
-        </w:numPr>
-      </w:pPr>
-      <w:proofErr w:type="spellStart"/>
-      <w:r>
-        <w:t>sex.ratio</w:t>
-      </w:r>
-      <w:proofErr w:type="spellEnd"/>
-      <w:r>
-        <w:t xml:space="preserve"> - </w:t>
-      </w:r>
-      <w:r>
-        <w:t xml:space="preserve">what is the sex ratio of </w:t>
-      </w:r>
-      <w:proofErr w:type="spellStart"/>
-      <w:r>
-        <w:t>of</w:t>
-      </w:r>
-      <w:proofErr w:type="spellEnd"/>
-      <w:r>
-        <w:t xml:space="preserve"> the population/births?</w:t>
+      <w:r>
+        <w:t>nl - naive learning probability</w:t>
+      </w:r>
+    </w:p>
+    <w:p>
+      <w:pPr>
+        <w:pStyle w:val="ListParagraph"/>
+        <w:numPr>
+          <w:ilvl w:val="0"/>
+          <w:numId w:val="2"/>
+        </w:numPr>
+      </w:pPr>
+      <w:r>
+        <w:t xml:space="preserve">si - </w:t>
+      </w:r>
+      <w:r>
+        <w:t>maximum mean (i.e., lambda of poison distribution) number of interactions per pair (if animal has 1 bold</w:t>
+      </w:r>
+      <w:r>
+        <w:t>ness</w:t>
+      </w:r>
+      <w:r>
+        <w:t>, it interacts with an animal with 1 boldness, and population is at or above K, this is the lambda of the interaction distributions)</w:t>
+      </w:r>
+    </w:p>
+    <w:p>
+      <w:pPr>
+        <w:pStyle w:val="ListParagraph"/>
+        <w:numPr>
+          <w:ilvl w:val="0"/>
+          <w:numId w:val="2"/>
+        </w:numPr>
+      </w:pPr>
+      <w:r>
+        <w:t>infotransfer - given an interaction, what is the probability that information is transferred (min=0, max=1)</w:t>
+      </w:r>
+    </w:p>
+    <w:p>
+      <w:pPr>
+        <w:pStyle w:val="ListParagraph"/>
+        <w:numPr>
+          <w:ilvl w:val="0"/>
+          <w:numId w:val="2"/>
+        </w:numPr>
+      </w:pPr>
+      <w:r>
+        <w:t>sex.ratio - what is the sex ratio of of the population/births?</w:t>
       </w:r>
     </w:p>
     <w:p>
@@ -188,199 +217,104 @@
           <w:numId w:val="2"/>
         </w:numPr>
       </w:pPr>
-      <w:proofErr w:type="spellStart"/>
-      <w:r>
-        <w:t>age.distr.lamba</w:t>
-      </w:r>
-      <w:proofErr w:type="spellEnd"/>
-      <w:r>
-        <w:t xml:space="preserve"> - </w:t>
-      </w:r>
-      <w:r>
-        <w:t>lambda value for starting age distribution based on poison distribution</w:t>
-      </w:r>
-    </w:p>
-    <w:p>
-      <w:pPr>
-        <w:pStyle w:val="ListParagraph"/>
-        <w:numPr>
-          <w:ilvl w:val="0"/>
-          <w:numId w:val="2"/>
-        </w:numPr>
-      </w:pPr>
-      <w:proofErr w:type="spellStart"/>
-      <w:r>
-        <w:t>informed.distr.beta</w:t>
-      </w:r>
-      <w:proofErr w:type="spellEnd"/>
-      <w:r>
-        <w:t xml:space="preserve"> - </w:t>
-      </w:r>
-      <w:r>
-        <w:t>probability of knowing information, beta distribution ranges from 0 to 1 (vector of 2 values: shape1 and shape2)</w:t>
-      </w:r>
-    </w:p>
-    <w:p>
-      <w:pPr>
-        <w:pStyle w:val="ListParagraph"/>
-        <w:numPr>
-          <w:ilvl w:val="0"/>
-          <w:numId w:val="2"/>
-        </w:numPr>
-      </w:pPr>
-      <w:proofErr w:type="spellStart"/>
-      <w:r>
-        <w:t>bold.distr.beta</w:t>
-      </w:r>
-      <w:proofErr w:type="spellEnd"/>
-      <w:r>
-        <w:t xml:space="preserve"> - </w:t>
-      </w:r>
-      <w:r>
-        <w:t>probability of being bold, beta distribution (vector of 2 values: shape1 and shape2)</w:t>
-      </w:r>
-    </w:p>
-    <w:p>
-      <w:pPr>
-        <w:pStyle w:val="ListParagraph"/>
-        <w:numPr>
-          <w:ilvl w:val="0"/>
-          <w:numId w:val="2"/>
-        </w:numPr>
-      </w:pPr>
-      <w:proofErr w:type="spellStart"/>
-      <w:r>
-        <w:t>birthdeath.file</w:t>
-      </w:r>
-      <w:proofErr w:type="spellEnd"/>
-      <w:r>
-        <w:t xml:space="preserve"> &amp;&amp; d - </w:t>
-      </w:r>
-      <w:proofErr w:type="spellStart"/>
-      <w:r>
-        <w:t>dataframe</w:t>
-      </w:r>
-      <w:proofErr w:type="spellEnd"/>
-      <w:r>
-        <w:t xml:space="preserve"> of age based birth and death rate. The columns should be age, </w:t>
-      </w:r>
-      <w:proofErr w:type="spellStart"/>
-      <w:r>
-        <w:t>ageClass</w:t>
-      </w:r>
-      <w:proofErr w:type="spellEnd"/>
-      <w:r>
-        <w:t xml:space="preserve">, </w:t>
-      </w:r>
-      <w:proofErr w:type="spellStart"/>
-      <w:r>
-        <w:t>birthRate</w:t>
-      </w:r>
-      <w:proofErr w:type="spellEnd"/>
-      <w:r>
-        <w:t xml:space="preserve">, and </w:t>
-      </w:r>
-      <w:proofErr w:type="spellStart"/>
-      <w:r>
-        <w:t>survivalRate</w:t>
-      </w:r>
-      <w:proofErr w:type="spellEnd"/>
-      <w:r>
-        <w:t>, in that order.</w:t>
-      </w:r>
-    </w:p>
-    <w:p>
-      <w:pPr>
-        <w:pStyle w:val="ListParagraph"/>
-        <w:numPr>
-          <w:ilvl w:val="0"/>
-          <w:numId w:val="2"/>
-        </w:numPr>
-      </w:pPr>
-      <w:proofErr w:type="spellStart"/>
-      <w:r>
-        <w:t>result.folder</w:t>
-      </w:r>
-      <w:proofErr w:type="spellEnd"/>
-      <w:r>
-        <w:t xml:space="preserve"> - </w:t>
-      </w:r>
-      <w:r>
-        <w:t>an empty folder where results will be saved.</w:t>
-      </w:r>
-    </w:p>
-    <w:p>
-      <w:pPr>
-        <w:pStyle w:val="ListParagraph"/>
-        <w:numPr>
-          <w:ilvl w:val="0"/>
-          <w:numId w:val="2"/>
-        </w:numPr>
-      </w:pPr>
-      <w:proofErr w:type="spellStart"/>
-      <w:r>
-        <w:t>set_seed</w:t>
-      </w:r>
-      <w:proofErr w:type="spellEnd"/>
-      <w:r>
-        <w:t xml:space="preserve"> - </w:t>
-      </w:r>
-      <w:r>
-        <w:t xml:space="preserve"> want to make results reproducible? Then set as TRUE</w:t>
-      </w:r>
-    </w:p>
-    <w:p>
-      <w:pPr>
-        <w:pStyle w:val="ListParagraph"/>
-        <w:numPr>
-          <w:ilvl w:val="0"/>
-          <w:numId w:val="2"/>
-        </w:numPr>
-      </w:pPr>
-      <w:proofErr w:type="spellStart"/>
-      <w:r>
-        <w:t>save_at_each_iter</w:t>
-      </w:r>
-      <w:proofErr w:type="spellEnd"/>
-      <w:r>
-        <w:t xml:space="preserve"> - </w:t>
-      </w:r>
-      <w:r>
-        <w:t>should it write all results to file at each time step?</w:t>
-      </w:r>
-    </w:p>
-    <w:p>
-      <w:pPr>
-        <w:pStyle w:val="ListParagraph"/>
-        <w:numPr>
-          <w:ilvl w:val="0"/>
-          <w:numId w:val="2"/>
-        </w:numPr>
-      </w:pPr>
-      <w:proofErr w:type="spellStart"/>
-      <w:r>
-        <w:t>maxAgeClass</w:t>
-      </w:r>
-      <w:proofErr w:type="spellEnd"/>
-      <w:r>
-        <w:t xml:space="preserve"> - max age class in order to get a proportion of age class for age class based rates of naive learning, older individuals learn better than younger</w:t>
-      </w:r>
-    </w:p>
-    <w:p>
-      <w:pPr>
-        <w:pStyle w:val="ListParagraph"/>
-        <w:numPr>
-          <w:ilvl w:val="0"/>
-          <w:numId w:val="2"/>
-        </w:numPr>
-      </w:pPr>
-      <w:proofErr w:type="spellStart"/>
-      <w:r>
-        <w:t>vertTransmission</w:t>
-      </w:r>
-      <w:proofErr w:type="spellEnd"/>
-      <w:r>
-        <w:t xml:space="preserve"> - </w:t>
+      <w:r>
+        <w:t>age.distr.lamba - lambda value for starting age distribution based on poison distribution</w:t>
+      </w:r>
+    </w:p>
+    <w:p>
+      <w:pPr>
+        <w:pStyle w:val="ListParagraph"/>
+        <w:numPr>
+          <w:ilvl w:val="0"/>
+          <w:numId w:val="2"/>
+        </w:numPr>
+      </w:pPr>
+      <w:r>
+        <w:t>informed.distr.beta - probability of knowing information, beta distribution ranges from 0 to 1 (vector of 2 values: shape1 and shape2)</w:t>
+      </w:r>
+    </w:p>
+    <w:p>
+      <w:pPr>
+        <w:pStyle w:val="ListParagraph"/>
+        <w:numPr>
+          <w:ilvl w:val="0"/>
+          <w:numId w:val="2"/>
+        </w:numPr>
+      </w:pPr>
+      <w:r>
+        <w:t>bold.distr.beta - probability of being bold, beta distribution (vector of 2 values: shape1 and shape2)</w:t>
+      </w:r>
+    </w:p>
+    <w:p>
+      <w:pPr>
+        <w:pStyle w:val="ListParagraph"/>
+        <w:numPr>
+          <w:ilvl w:val="0"/>
+          <w:numId w:val="2"/>
+        </w:numPr>
+      </w:pPr>
+      <w:r>
+        <w:t>birthdeath.file &amp;&amp; d - dataframe of age based birth and death rate. The columns should be age, ageClass, birthRate, and survivalRate, in that order.</w:t>
+      </w:r>
+    </w:p>
+    <w:p>
+      <w:pPr>
+        <w:pStyle w:val="ListParagraph"/>
+        <w:numPr>
+          <w:ilvl w:val="0"/>
+          <w:numId w:val="2"/>
+        </w:numPr>
+      </w:pPr>
+      <w:r>
+        <w:t>result.folder - an empty folder where results will be saved.</w:t>
+      </w:r>
+    </w:p>
+    <w:p>
+      <w:pPr>
+        <w:pStyle w:val="ListParagraph"/>
+        <w:numPr>
+          <w:ilvl w:val="0"/>
+          <w:numId w:val="2"/>
+        </w:numPr>
+      </w:pPr>
+      <w:r>
+        <w:t>set_seed -  want to make results reproducible? Then set as TRUE</w:t>
+      </w:r>
+    </w:p>
+    <w:p>
+      <w:pPr>
+        <w:pStyle w:val="ListParagraph"/>
+        <w:numPr>
+          <w:ilvl w:val="0"/>
+          <w:numId w:val="2"/>
+        </w:numPr>
+      </w:pPr>
+      <w:r>
+        <w:t>save_at_each_iter - should it write all results to file at each time step?</w:t>
+      </w:r>
+    </w:p>
+    <w:p>
+      <w:pPr>
+        <w:pStyle w:val="ListParagraph"/>
+        <w:numPr>
+          <w:ilvl w:val="0"/>
+          <w:numId w:val="2"/>
+        </w:numPr>
+      </w:pPr>
+      <w:r>
+        <w:t>maxAgeClass - max age class in order to get a proportion of age class for age class based rates of naive learning, older individuals learn better than younger</w:t>
+      </w:r>
+    </w:p>
+    <w:p>
+      <w:pPr>
+        <w:pStyle w:val="ListParagraph"/>
+        <w:numPr>
+          <w:ilvl w:val="0"/>
+          <w:numId w:val="2"/>
+        </w:numPr>
+      </w:pPr>
+      <w:r>
+        <w:t xml:space="preserve">vertTransmission - </w:t>
       </w:r>
       <w:r>
         <w:t>0 if false, 1 if true, vertical transmission of info status</w:t>
@@ -453,22 +387,12 @@
       <w:r>
         <w:t xml:space="preserve">= female, Distribution: </w:t>
       </w:r>
-      <w:proofErr w:type="spellStart"/>
-      <w:r>
-        <w:t>rbinom</w:t>
-      </w:r>
-      <w:proofErr w:type="spellEnd"/>
-      <w:r>
-        <w:t xml:space="preserve">(1, 1, </w:t>
-      </w:r>
-      <w:proofErr w:type="spellStart"/>
+      <w:r>
+        <w:t xml:space="preserve">binomial with probability of success or female = </w:t>
+      </w:r>
       <w:r>
         <w:t>sex.ratio</w:t>
       </w:r>
-      <w:proofErr w:type="spellEnd"/>
-      <w:r>
-        <w:t>)</w:t>
-      </w:r>
     </w:p>
     <w:p>
       <w:pPr>
@@ -485,35 +409,27 @@
       <w:r>
         <w:t xml:space="preserve">– age of individual drawn from </w:t>
       </w:r>
-      <w:proofErr w:type="spellStart"/>
-      <w:r>
-        <w:t>poisson</w:t>
-      </w:r>
-      <w:proofErr w:type="spellEnd"/>
-      <w:r>
-        <w:t xml:space="preserve"> distribution</w:t>
-      </w:r>
-      <w:r>
-        <w:t xml:space="preserve"> centered around 5, Distribution: </w:t>
-      </w:r>
-      <w:proofErr w:type="spellStart"/>
-      <w:r>
-        <w:t>rpois</w:t>
-      </w:r>
-      <w:proofErr w:type="spellEnd"/>
-      <w:r>
-        <w:t xml:space="preserve">(1, </w:t>
-      </w:r>
-      <w:proofErr w:type="spellStart"/>
+      <w:r>
+        <w:t>poisson distribution</w:t>
+      </w:r>
+      <w:r>
+        <w:t xml:space="preserve"> centered around</w:t>
+      </w:r>
+      <w:r>
+        <w:t xml:space="preserve"> </w:t>
+      </w:r>
       <w:r>
         <w:t>age.distr.lamba</w:t>
       </w:r>
-      <w:proofErr w:type="spellEnd"/>
-      <w:r>
-        <w:t>)</w:t>
-      </w:r>
-      <w:bookmarkStart w:id="0" w:name="_GoBack"/>
-      <w:bookmarkEnd w:id="0"/>
+      <w:r>
+        <w:t xml:space="preserve">, Distribution: </w:t>
+      </w:r>
+      <w:r>
+        <w:t xml:space="preserve">poisson with lambda of </w:t>
+      </w:r>
+      <w:r>
+        <w:t>age.distr.lamba</w:t>
+      </w:r>
     </w:p>
     <w:p>
       <w:pPr>
@@ -524,52 +440,92 @@
         </w:numPr>
         <w:jc w:val="both"/>
       </w:pPr>
-      <w:proofErr w:type="spellStart"/>
-      <w:r>
-        <w:t>informedProb</w:t>
-      </w:r>
-      <w:proofErr w:type="spellEnd"/>
+      <w:r>
+        <w:t xml:space="preserve">informedProb </w:t>
+      </w:r>
+      <w:r>
+        <w:t xml:space="preserve">- </w:t>
+      </w:r>
+      <w:r>
+        <w:t>probability of knowing information</w:t>
+      </w:r>
+      <w:r>
+        <w:t xml:space="preserve"> drawn from </w:t>
+      </w:r>
+      <w:r>
+        <w:t>beta distribution</w:t>
+      </w:r>
+      <w:r>
+        <w:t xml:space="preserve"> ranging from 0 to 1, Distribution: </w:t>
+      </w:r>
+      <w:r>
+        <w:t>rbeta(1, informed.distr.beta[1], informed.distr.beta[2])</w:t>
+      </w:r>
+    </w:p>
+    <w:p>
+      <w:pPr>
+        <w:pStyle w:val="ListParagraph"/>
+        <w:numPr>
+          <w:ilvl w:val="0"/>
+          <w:numId w:val="1"/>
+        </w:numPr>
+        <w:jc w:val="both"/>
+      </w:pPr>
+      <w:r>
+        <w:lastRenderedPageBreak/>
+        <w:t xml:space="preserve">informed </w:t>
+      </w:r>
+      <w:r>
+        <w:t xml:space="preserve">– </w:t>
+      </w:r>
+      <w:r>
+        <w:t>0 if false, 1 if true, modified by age class proportion (we standardize so the values range from 0 to 1, based on the range could be 0 to 2)</w:t>
+      </w:r>
+      <w:r>
+        <w:t>, D</w:t>
+      </w:r>
+      <w:r>
+        <w:t>etermining equation</w:t>
+      </w:r>
+      <w:r>
+        <w:t xml:space="preserve">: </w:t>
+      </w:r>
+      <w:r>
+        <w:t>round((informedProb + informedProb * (ageClass/maxAgeClass))/2)</w:t>
+      </w:r>
+    </w:p>
+    <w:p>
+      <w:pPr>
+        <w:pStyle w:val="ListParagraph"/>
+        <w:numPr>
+          <w:ilvl w:val="0"/>
+          <w:numId w:val="1"/>
+        </w:numPr>
+        <w:jc w:val="both"/>
+      </w:pPr>
+      <w:r>
+        <w:t xml:space="preserve">boldness - </w:t>
+      </w:r>
+      <w:r>
+        <w:t xml:space="preserve">boldness of individual, probability of interacting with another individual, drawn from </w:t>
+      </w:r>
+      <w:r>
+        <w:t>beta distribution</w:t>
+      </w:r>
+      <w:r>
+        <w:t xml:space="preserve"> of </w:t>
+      </w:r>
+      <w:r>
+        <w:t>bold.distr.beta</w:t>
+      </w:r>
+      <w:r>
+        <w:t>,</w:t>
+      </w:r>
       <w:r>
         <w:t xml:space="preserve"> </w:t>
       </w:r>
       <w:r>
-        <w:t xml:space="preserve">- </w:t>
-      </w:r>
-      <w:r>
-        <w:t>probability of knowing information</w:t>
-      </w:r>
-      <w:r>
-        <w:t xml:space="preserve"> drawn from </w:t>
-      </w:r>
-      <w:r>
-        <w:t>beta distribution</w:t>
-      </w:r>
-      <w:r>
-        <w:t xml:space="preserve"> ranging from 0 to 1, Distribution: </w:t>
-      </w:r>
-      <w:proofErr w:type="spellStart"/>
-      <w:r>
-        <w:t>rbeta</w:t>
-      </w:r>
-      <w:proofErr w:type="spellEnd"/>
-      <w:r>
-        <w:t xml:space="preserve">(1, </w:t>
-      </w:r>
-      <w:proofErr w:type="spellStart"/>
-      <w:r>
-        <w:t>informed.distr.beta</w:t>
-      </w:r>
-      <w:proofErr w:type="spellEnd"/>
-      <w:r>
-        <w:t xml:space="preserve">[1], </w:t>
-      </w:r>
-      <w:proofErr w:type="spellStart"/>
-      <w:r>
-        <w:t>informed.distr.beta</w:t>
-      </w:r>
-      <w:proofErr w:type="spellEnd"/>
-      <w:r>
-        <w:t>[2])</w:t>
+        <w:t>ranging from 0 to 1</w:t>
       </w:r>
     </w:p>
     <w:p>
@@ -582,51 +538,10 @@
         <w:jc w:val="both"/>
       </w:pPr>
       <w:r>
-        <w:t xml:space="preserve">informed </w:t>
-      </w:r>
-      <w:r>
-        <w:t xml:space="preserve">– </w:t>
-      </w:r>
-      <w:r>
-        <w:t>0 if false, 1 if true, modified by age class proportion (we standardize so the values range from 0 to 1, based on the range could be 0 to 2)</w:t>
-      </w:r>
-      <w:r>
-        <w:t xml:space="preserve">, Distribution: </w:t>
-      </w:r>
-      <w:r>
-        <w:t>round((</w:t>
-      </w:r>
-      <w:proofErr w:type="spellStart"/>
-      <w:r>
-        <w:t>informedProb</w:t>
-      </w:r>
-      <w:proofErr w:type="spellEnd"/>
-      <w:r>
-        <w:t xml:space="preserve"> + </w:t>
-      </w:r>
-      <w:proofErr w:type="spellStart"/>
-      <w:r>
-        <w:t>informedProb</w:t>
-      </w:r>
-      <w:proofErr w:type="spellEnd"/>
-      <w:r>
-        <w:t xml:space="preserve"> * (</w:t>
-      </w:r>
-      <w:proofErr w:type="spellStart"/>
-      <w:r>
-        <w:t>ageClass</w:t>
-      </w:r>
-      <w:proofErr w:type="spellEnd"/>
-      <w:r>
-        <w:t>/</w:t>
-      </w:r>
-      <w:proofErr w:type="spellStart"/>
-      <w:r>
-        <w:t>maxAgeClass</w:t>
-      </w:r>
-      <w:proofErr w:type="spellEnd"/>
-      <w:r>
-        <w:t>))/2)</w:t>
+        <w:t xml:space="preserve">mother - </w:t>
+      </w:r>
+      <w:r>
+        <w:t xml:space="preserve">number of mother of individual, allows tracking of heredity </w:t>
       </w:r>
     </w:p>
     <w:p>
@@ -639,24 +554,10 @@
         <w:jc w:val="both"/>
       </w:pPr>
       <w:r>
-        <w:t xml:space="preserve">boldness - </w:t>
-      </w:r>
-      <w:proofErr w:type="spellStart"/>
-      <w:r>
-        <w:t>boldeness</w:t>
-      </w:r>
-      <w:proofErr w:type="spellEnd"/>
-      <w:r>
-        <w:t xml:space="preserve"> of individual, probability of interacting with another individual, drawn from </w:t>
-      </w:r>
-      <w:r>
-        <w:t>beta distribution</w:t>
-      </w:r>
-      <w:r>
-        <w:t xml:space="preserve"> </w:t>
-      </w:r>
-      <w:r>
-        <w:t>ranging from 0 to 1</w:t>
+        <w:t xml:space="preserve">birthYr - </w:t>
+      </w:r>
+      <w:r>
+        <w:t>turn in simulation that the individual was born</w:t>
       </w:r>
     </w:p>
     <w:p>
@@ -669,10 +570,7 @@
         <w:jc w:val="both"/>
       </w:pPr>
       <w:r>
-        <w:t xml:space="preserve">mother - </w:t>
-      </w:r>
-      <w:r>
-        <w:t xml:space="preserve">number of mother of individual, allows tracking of heredity </w:t>
+        <w:t>ageClass &lt;- age class of individual given age based on birthdeath.file</w:t>
       </w:r>
     </w:p>
     <w:p>
@@ -684,16 +582,8 @@
         </w:numPr>
         <w:jc w:val="both"/>
       </w:pPr>
-      <w:proofErr w:type="spellStart"/>
-      <w:r>
-        <w:t>birthYr</w:t>
-      </w:r>
-      <w:proofErr w:type="spellEnd"/>
-      <w:r>
-        <w:t xml:space="preserve"> - </w:t>
-      </w:r>
-      <w:r>
-        <w:t>turn in simulation that the individual was born</w:t>
+      <w:r>
+        <w:t xml:space="preserve">birthRate &lt;- birth rate of individual given age based on birthdeath.file      </w:t>
       </w:r>
     </w:p>
     <w:p>
@@ -705,83 +595,11 @@
         </w:numPr>
         <w:jc w:val="both"/>
       </w:pPr>
-      <w:proofErr w:type="spellStart"/>
-      <w:r>
-        <w:t>ageClass</w:t>
-      </w:r>
-      <w:proofErr w:type="spellEnd"/>
-      <w:r>
-        <w:t xml:space="preserve"> &lt;- age class of individual given age based on </w:t>
-      </w:r>
-      <w:proofErr w:type="spellStart"/>
-      <w:r>
-        <w:t>birthdeath.file</w:t>
-      </w:r>
-      <w:proofErr w:type="spellEnd"/>
-    </w:p>
-    <w:p>
-      <w:pPr>
-        <w:pStyle w:val="ListParagraph"/>
-        <w:numPr>
-          <w:ilvl w:val="0"/>
-          <w:numId w:val="1"/>
-        </w:numPr>
-        <w:jc w:val="both"/>
-      </w:pPr>
-      <w:proofErr w:type="spellStart"/>
-      <w:r>
-        <w:lastRenderedPageBreak/>
-        <w:t>birthRate</w:t>
-      </w:r>
-      <w:proofErr w:type="spellEnd"/>
-      <w:r>
-        <w:t xml:space="preserve"> &lt;- </w:t>
-      </w:r>
-      <w:r>
-        <w:t>birth rate</w:t>
-      </w:r>
-      <w:r>
-        <w:t xml:space="preserve"> of individual given age based on </w:t>
-      </w:r>
-      <w:proofErr w:type="spellStart"/>
-      <w:r>
-        <w:t>birthdeath.file</w:t>
-      </w:r>
-      <w:proofErr w:type="spellEnd"/>
-      <w:r>
-        <w:t xml:space="preserve">      </w:t>
-      </w:r>
-    </w:p>
-    <w:p>
-      <w:pPr>
-        <w:pStyle w:val="ListParagraph"/>
-        <w:numPr>
-          <w:ilvl w:val="0"/>
-          <w:numId w:val="1"/>
-        </w:numPr>
-        <w:jc w:val="both"/>
-      </w:pPr>
-      <w:proofErr w:type="spellStart"/>
-      <w:r>
-        <w:t>survivalRate</w:t>
-      </w:r>
-      <w:proofErr w:type="spellEnd"/>
-      <w:r>
-        <w:t xml:space="preserve"> &lt;- </w:t>
-      </w:r>
-      <w:r>
-        <w:t>survival</w:t>
-      </w:r>
-      <w:r>
-        <w:t xml:space="preserve"> rate of individual given age based on </w:t>
-      </w:r>
-      <w:proofErr w:type="spellStart"/>
-      <w:r>
-        <w:t>birthdeath.file</w:t>
-      </w:r>
-      <w:proofErr w:type="spellEnd"/>
-      <w:r>
-        <w:t xml:space="preserve">      </w:t>
+      <w:r>
+        <w:t xml:space="preserve">survivalRate &lt;- </w:t>
+      </w:r>
+      <w:r>
+        <w:t xml:space="preserve">survival rate of individual given age based on birthdeath.file      </w:t>
       </w:r>
     </w:p>
     <w:sectPr>

</xml_diff>

<commit_message>
memory functionality rough draft
</commit_message>
<xml_diff>
--- a/IBM Parameters.docx
+++ b/IBM Parameters.docx
@@ -122,30 +122,20 @@
           <w:numId w:val="2"/>
         </w:numPr>
       </w:pPr>
-      <w:proofErr w:type="spellStart"/>
-      <w:r>
-        <w:t>nl</w:t>
-      </w:r>
-      <w:proofErr w:type="spellEnd"/>
-      <w:r>
-        <w:t xml:space="preserve"> - naive learning probability</w:t>
-      </w:r>
-    </w:p>
-    <w:p>
-      <w:pPr>
-        <w:pStyle w:val="ListParagraph"/>
-        <w:numPr>
-          <w:ilvl w:val="0"/>
-          <w:numId w:val="2"/>
-        </w:numPr>
-      </w:pPr>
-      <w:proofErr w:type="spellStart"/>
-      <w:r>
-        <w:t>si</w:t>
-      </w:r>
-      <w:proofErr w:type="spellEnd"/>
-      <w:r>
-        <w:t xml:space="preserve"> - </w:t>
+      <w:r>
+        <w:t>nl - naive learning probability</w:t>
+      </w:r>
+    </w:p>
+    <w:p>
+      <w:pPr>
+        <w:pStyle w:val="ListParagraph"/>
+        <w:numPr>
+          <w:ilvl w:val="0"/>
+          <w:numId w:val="2"/>
+        </w:numPr>
+      </w:pPr>
+      <w:r>
+        <w:t xml:space="preserve">si - </w:t>
       </w:r>
       <w:r>
         <w:t>maximum mean (i.e., lambda of poison distribution) number of interactions per pair (if animal has 1 bold</w:t>
@@ -165,40 +155,20 @@
           <w:numId w:val="2"/>
         </w:numPr>
       </w:pPr>
-      <w:proofErr w:type="spellStart"/>
-      <w:r>
-        <w:t>infotransfer</w:t>
-      </w:r>
-      <w:proofErr w:type="spellEnd"/>
-      <w:r>
-        <w:t xml:space="preserve"> - given an interaction, what is the probability that information is transferred (min=0, max=1)</w:t>
-      </w:r>
-    </w:p>
-    <w:p>
-      <w:pPr>
-        <w:pStyle w:val="ListParagraph"/>
-        <w:numPr>
-          <w:ilvl w:val="0"/>
-          <w:numId w:val="2"/>
-        </w:numPr>
-      </w:pPr>
-      <w:proofErr w:type="spellStart"/>
-      <w:proofErr w:type="gramStart"/>
-      <w:r>
-        <w:t>sex.ratio</w:t>
-      </w:r>
-      <w:proofErr w:type="spellEnd"/>
-      <w:proofErr w:type="gramEnd"/>
-      <w:r>
-        <w:t xml:space="preserve"> - what is the sex ratio of </w:t>
-      </w:r>
-      <w:proofErr w:type="spellStart"/>
-      <w:r>
-        <w:t>of</w:t>
-      </w:r>
-      <w:proofErr w:type="spellEnd"/>
-      <w:r>
-        <w:t xml:space="preserve"> the population/births?</w:t>
+      <w:r>
+        <w:t>infotransfer - given an interaction, what is the probability that information is transferred (min=0, max=1)</w:t>
+      </w:r>
+    </w:p>
+    <w:p>
+      <w:pPr>
+        <w:pStyle w:val="ListParagraph"/>
+        <w:numPr>
+          <w:ilvl w:val="0"/>
+          <w:numId w:val="2"/>
+        </w:numPr>
+      </w:pPr>
+      <w:r>
+        <w:t>sex.ratio - what is the sex ratio of of the population/births?</w:t>
       </w:r>
     </w:p>
     <w:p>
@@ -245,219 +215,163 @@
           <w:numId w:val="2"/>
         </w:numPr>
       </w:pPr>
-      <w:proofErr w:type="spellStart"/>
-      <w:proofErr w:type="gramStart"/>
-      <w:r>
-        <w:t>age.distr</w:t>
-      </w:r>
-      <w:proofErr w:type="gramEnd"/>
-      <w:r>
-        <w:t>.lamba</w:t>
-      </w:r>
-      <w:proofErr w:type="spellEnd"/>
-      <w:r>
-        <w:t xml:space="preserve"> - lambda value for starting age distribution based on poison distribution</w:t>
-      </w:r>
-    </w:p>
-    <w:p>
-      <w:pPr>
-        <w:pStyle w:val="ListParagraph"/>
-        <w:numPr>
-          <w:ilvl w:val="0"/>
-          <w:numId w:val="2"/>
-        </w:numPr>
-      </w:pPr>
-      <w:proofErr w:type="spellStart"/>
-      <w:proofErr w:type="gramStart"/>
-      <w:r>
-        <w:t>informed.distr</w:t>
-      </w:r>
-      <w:proofErr w:type="gramEnd"/>
-      <w:r>
-        <w:t>.beta</w:t>
-      </w:r>
-      <w:proofErr w:type="spellEnd"/>
-      <w:r>
-        <w:t xml:space="preserve"> - probability of knowing information, beta distribution ranges from 0 to 1 (vector of 2 values: shape1 and shape2)</w:t>
-      </w:r>
-    </w:p>
-    <w:p>
-      <w:pPr>
-        <w:pStyle w:val="ListParagraph"/>
-        <w:numPr>
-          <w:ilvl w:val="0"/>
-          <w:numId w:val="2"/>
-        </w:numPr>
-      </w:pPr>
-      <w:proofErr w:type="spellStart"/>
-      <w:proofErr w:type="gramStart"/>
-      <w:r>
-        <w:t>bold.distr</w:t>
-      </w:r>
-      <w:proofErr w:type="gramEnd"/>
-      <w:r>
-        <w:t>.beta</w:t>
-      </w:r>
-      <w:proofErr w:type="spellEnd"/>
-      <w:r>
-        <w:t xml:space="preserve"> - probability of being bold, beta distribution (vector of 2 values: shape1 and shape2)</w:t>
-      </w:r>
-    </w:p>
-    <w:p>
-      <w:pPr>
-        <w:pStyle w:val="ListParagraph"/>
-        <w:numPr>
-          <w:ilvl w:val="0"/>
-          <w:numId w:val="2"/>
-        </w:numPr>
-      </w:pPr>
-      <w:proofErr w:type="spellStart"/>
-      <w:proofErr w:type="gramStart"/>
-      <w:r>
-        <w:t>birthdeath.file</w:t>
-      </w:r>
-      <w:proofErr w:type="spellEnd"/>
-      <w:proofErr w:type="gramEnd"/>
-      <w:r>
-        <w:t xml:space="preserve"> &amp;&amp; d - </w:t>
-      </w:r>
-      <w:proofErr w:type="spellStart"/>
-      <w:r>
-        <w:t>dataframe</w:t>
-      </w:r>
-      <w:proofErr w:type="spellEnd"/>
-      <w:r>
-        <w:t xml:space="preserve"> of age based birth and death rate. The columns should be age, </w:t>
-      </w:r>
-      <w:proofErr w:type="spellStart"/>
-      <w:r>
-        <w:t>ageClass</w:t>
-      </w:r>
-      <w:proofErr w:type="spellEnd"/>
-      <w:r>
-        <w:t xml:space="preserve">, </w:t>
-      </w:r>
-      <w:proofErr w:type="spellStart"/>
-      <w:r>
-        <w:t>birthRate</w:t>
-      </w:r>
-      <w:proofErr w:type="spellEnd"/>
-      <w:r>
-        <w:t xml:space="preserve">, and </w:t>
-      </w:r>
-      <w:proofErr w:type="spellStart"/>
-      <w:r>
-        <w:t>survivalRate</w:t>
-      </w:r>
-      <w:proofErr w:type="spellEnd"/>
-      <w:r>
-        <w:t>, in that order.</w:t>
-      </w:r>
-    </w:p>
-    <w:p>
-      <w:pPr>
-        <w:pStyle w:val="ListParagraph"/>
-        <w:numPr>
-          <w:ilvl w:val="0"/>
-          <w:numId w:val="2"/>
-        </w:numPr>
-      </w:pPr>
-      <w:proofErr w:type="spellStart"/>
-      <w:proofErr w:type="gramStart"/>
-      <w:r>
-        <w:t>result.folder</w:t>
-      </w:r>
-      <w:proofErr w:type="spellEnd"/>
-      <w:proofErr w:type="gramEnd"/>
-      <w:r>
-        <w:t xml:space="preserve"> - an empty folder where results will be saved.</w:t>
-      </w:r>
-    </w:p>
-    <w:p>
-      <w:pPr>
-        <w:pStyle w:val="ListParagraph"/>
-        <w:numPr>
-          <w:ilvl w:val="0"/>
-          <w:numId w:val="2"/>
-        </w:numPr>
-      </w:pPr>
-      <w:proofErr w:type="spellStart"/>
-      <w:r>
-        <w:t>set_seed</w:t>
-      </w:r>
-      <w:proofErr w:type="spellEnd"/>
+      <w:r>
+        <w:t>age.distr.lamba - lambda value for starting age distribution based on poison distribution</w:t>
+      </w:r>
+    </w:p>
+    <w:p>
+      <w:pPr>
+        <w:pStyle w:val="ListParagraph"/>
+        <w:numPr>
+          <w:ilvl w:val="0"/>
+          <w:numId w:val="2"/>
+        </w:numPr>
+      </w:pPr>
+      <w:r>
+        <w:t>informed.distr.beta - probability of knowing information, beta distribution ranges from 0 to 1 (vector of 2 values: shape1 and shape2)</w:t>
+      </w:r>
+    </w:p>
+    <w:p>
+      <w:pPr>
+        <w:pStyle w:val="ListParagraph"/>
+        <w:numPr>
+          <w:ilvl w:val="0"/>
+          <w:numId w:val="2"/>
+        </w:numPr>
+      </w:pPr>
+      <w:r>
+        <w:t>bold.distr.beta - probability of being bold, beta distribution (vector of 2 values: shape1 and shape2)</w:t>
+      </w:r>
+    </w:p>
+    <w:p>
+      <w:pPr>
+        <w:pStyle w:val="ListParagraph"/>
+        <w:numPr>
+          <w:ilvl w:val="0"/>
+          <w:numId w:val="2"/>
+        </w:numPr>
+      </w:pPr>
+      <w:r>
+        <w:t>birthdeath.file &amp;&amp; d - dataframe of age based birth and death rate. The columns should be age, ageClass, birthRate, and survivalRate, in that order.</w:t>
+      </w:r>
+    </w:p>
+    <w:p>
+      <w:pPr>
+        <w:pStyle w:val="ListParagraph"/>
+        <w:numPr>
+          <w:ilvl w:val="0"/>
+          <w:numId w:val="2"/>
+        </w:numPr>
+      </w:pPr>
+      <w:r>
+        <w:t>result.folder - an empty folder where results will be saved.</w:t>
+      </w:r>
+    </w:p>
+    <w:p>
+      <w:pPr>
+        <w:pStyle w:val="ListParagraph"/>
+        <w:numPr>
+          <w:ilvl w:val="0"/>
+          <w:numId w:val="2"/>
+        </w:numPr>
+      </w:pPr>
+      <w:r>
+        <w:t>set_seed -  want to make results reproducible? Then set as TRUE</w:t>
+      </w:r>
+    </w:p>
+    <w:p>
+      <w:pPr>
+        <w:pStyle w:val="ListParagraph"/>
+        <w:numPr>
+          <w:ilvl w:val="0"/>
+          <w:numId w:val="2"/>
+        </w:numPr>
+      </w:pPr>
+      <w:r>
+        <w:t>save_at_each_iter - should it write all results to file at each time step?</w:t>
+      </w:r>
+    </w:p>
+    <w:p>
+      <w:pPr>
+        <w:pStyle w:val="ListParagraph"/>
+        <w:numPr>
+          <w:ilvl w:val="0"/>
+          <w:numId w:val="2"/>
+        </w:numPr>
+      </w:pPr>
+      <w:r>
+        <w:t>maxAgeClass - max age class in order to get a proportion of age class for age class based rates of naive learning, older individuals learn better than younger</w:t>
+      </w:r>
+    </w:p>
+    <w:p>
+      <w:pPr>
+        <w:pStyle w:val="ListParagraph"/>
+        <w:numPr>
+          <w:ilvl w:val="0"/>
+          <w:numId w:val="2"/>
+        </w:numPr>
+      </w:pPr>
+      <w:r>
+        <w:t xml:space="preserve">vertTransmission - </w:t>
+      </w:r>
+      <w:r>
+        <w:t>0 if false, 1 if true, vertical transmission of info status</w:t>
+      </w:r>
+    </w:p>
+    <w:p>
+      <w:pPr>
+        <w:pStyle w:val="ListParagraph"/>
+        <w:numPr>
+          <w:ilvl w:val="0"/>
+          <w:numId w:val="2"/>
+        </w:numPr>
+      </w:pPr>
+      <w:r>
+        <w:t xml:space="preserve">densityDependType </w:t>
+      </w:r>
+      <w:r>
+        <w:t xml:space="preserve">- </w:t>
+      </w:r>
+      <w:r>
+        <w:t>density dependence of interactions, set to 1 for positive density dependence, 0 for none, -1 for negative density dependence</w:t>
+      </w:r>
+    </w:p>
+    <w:p>
+      <w:pPr>
+        <w:pStyle w:val="ListParagraph"/>
+        <w:numPr>
+          <w:ilvl w:val="0"/>
+          <w:numId w:val="2"/>
+        </w:numPr>
+      </w:pPr>
+      <w:r>
+        <w:t xml:space="preserve">locationLearnFunction </w:t>
+      </w:r>
+      <w:r>
+        <w:t>– file location of the Learn function</w:t>
+      </w:r>
+    </w:p>
+    <w:p>
+      <w:pPr>
+        <w:pStyle w:val="ListParagraph"/>
+        <w:numPr>
+          <w:ilvl w:val="0"/>
+          <w:numId w:val="2"/>
+        </w:numPr>
+      </w:pPr>
+      <w:r>
+        <w:t xml:space="preserve">familiarBias </w:t>
+      </w:r>
+      <w:r>
+        <w:t>– positive modifier given to interactions of familiar individuals i.e. individuals that interacted the timestep before. I</w:t>
+      </w:r>
+      <w:bookmarkStart w:id="0" w:name="_GoBack"/>
+      <w:bookmarkEnd w:id="0"/>
+      <w:r>
+        <w:t>f 0, past interactions are not considered</w:t>
+      </w:r>
       <w:r>
         <w:t xml:space="preserve"> </w:t>
-      </w:r>
-      <w:proofErr w:type="gramStart"/>
-      <w:r>
-        <w:t>-  want</w:t>
-      </w:r>
-      <w:proofErr w:type="gramEnd"/>
-      <w:r>
-        <w:t xml:space="preserve"> to make results reproducible? Then set as TRUE</w:t>
-      </w:r>
-    </w:p>
-    <w:p>
-      <w:pPr>
-        <w:pStyle w:val="ListParagraph"/>
-        <w:numPr>
-          <w:ilvl w:val="0"/>
-          <w:numId w:val="2"/>
-        </w:numPr>
-      </w:pPr>
-      <w:proofErr w:type="spellStart"/>
-      <w:r>
-        <w:t>save_at_each_iter</w:t>
-      </w:r>
-      <w:proofErr w:type="spellEnd"/>
-      <w:r>
-        <w:t xml:space="preserve"> - should it write all results to file at each time step?</w:t>
-      </w:r>
-    </w:p>
-    <w:p>
-      <w:pPr>
-        <w:pStyle w:val="ListParagraph"/>
-        <w:numPr>
-          <w:ilvl w:val="0"/>
-          <w:numId w:val="2"/>
-        </w:numPr>
-      </w:pPr>
-      <w:proofErr w:type="spellStart"/>
-      <w:r>
-        <w:t>maxAgeClass</w:t>
-      </w:r>
-      <w:proofErr w:type="spellEnd"/>
-      <w:r>
-        <w:t xml:space="preserve"> - max age class in order to get a proportion of age class for age </w:t>
-      </w:r>
-      <w:proofErr w:type="gramStart"/>
-      <w:r>
-        <w:t>class based</w:t>
-      </w:r>
-      <w:proofErr w:type="gramEnd"/>
-      <w:r>
-        <w:t xml:space="preserve"> rates of naive learning, older individuals learn better than younger</w:t>
-      </w:r>
-    </w:p>
-    <w:p>
-      <w:pPr>
-        <w:pStyle w:val="ListParagraph"/>
-        <w:numPr>
-          <w:ilvl w:val="0"/>
-          <w:numId w:val="2"/>
-        </w:numPr>
-      </w:pPr>
-      <w:proofErr w:type="spellStart"/>
-      <w:r>
-        <w:t>vertTransmission</w:t>
-      </w:r>
-      <w:proofErr w:type="spellEnd"/>
-      <w:r>
-        <w:t xml:space="preserve"> - </w:t>
-      </w:r>
-      <w:r>
-        <w:t>0 if false, 1 if true, vertical transmission of info status</w:t>
       </w:r>
     </w:p>
     <w:p>
@@ -530,13 +444,9 @@
       <w:r>
         <w:t xml:space="preserve">binomial with probability of success or female = </w:t>
       </w:r>
-      <w:proofErr w:type="spellStart"/>
-      <w:proofErr w:type="gramStart"/>
       <w:r>
         <w:t>sex.ratio</w:t>
       </w:r>
-      <w:proofErr w:type="spellEnd"/>
-      <w:proofErr w:type="gramEnd"/>
     </w:p>
     <w:p>
       <w:pPr>
@@ -548,18 +458,14 @@
         <w:jc w:val="both"/>
       </w:pPr>
       <w:r>
+        <w:lastRenderedPageBreak/>
         <w:t xml:space="preserve">age </w:t>
       </w:r>
       <w:r>
         <w:t xml:space="preserve">– age of individual drawn from </w:t>
       </w:r>
-      <w:proofErr w:type="spellStart"/>
-      <w:r>
-        <w:t>poisson</w:t>
-      </w:r>
-      <w:proofErr w:type="spellEnd"/>
-      <w:r>
-        <w:t xml:space="preserve"> distribution</w:t>
+      <w:r>
+        <w:t>poisson distribution</w:t>
       </w:r>
       <w:r>
         <w:t xml:space="preserve"> centered around</w:t>
@@ -567,32 +473,18 @@
       <w:r>
         <w:t xml:space="preserve"> </w:t>
       </w:r>
-      <w:proofErr w:type="spellStart"/>
-      <w:proofErr w:type="gramStart"/>
-      <w:r>
-        <w:t>age.distr</w:t>
-      </w:r>
-      <w:proofErr w:type="gramEnd"/>
-      <w:r>
-        <w:t>.lamba</w:t>
-      </w:r>
-      <w:proofErr w:type="spellEnd"/>
+      <w:r>
+        <w:t>age.distr.lamba</w:t>
+      </w:r>
       <w:r>
         <w:t xml:space="preserve">, Distribution: </w:t>
       </w:r>
-      <w:proofErr w:type="spellStart"/>
-      <w:r>
-        <w:t>poisson</w:t>
-      </w:r>
-      <w:proofErr w:type="spellEnd"/>
-      <w:r>
-        <w:t xml:space="preserve"> with lambda of </w:t>
-      </w:r>
-      <w:proofErr w:type="spellStart"/>
+      <w:r>
+        <w:t xml:space="preserve">poisson with lambda of </w:t>
+      </w:r>
       <w:r>
         <w:t>age.distr.lamba</w:t>
       </w:r>
-      <w:proofErr w:type="spellEnd"/>
     </w:p>
     <w:p>
       <w:pPr>
@@ -603,50 +495,94 @@
         </w:numPr>
         <w:jc w:val="both"/>
       </w:pPr>
-      <w:proofErr w:type="spellStart"/>
-      <w:r>
-        <w:t>informedProb</w:t>
-      </w:r>
-      <w:proofErr w:type="spellEnd"/>
+      <w:r>
+        <w:t xml:space="preserve">informedProb </w:t>
+      </w:r>
+      <w:r>
+        <w:t xml:space="preserve">- </w:t>
+      </w:r>
+      <w:r>
+        <w:t>probability of knowing information</w:t>
+      </w:r>
+      <w:r>
+        <w:t xml:space="preserve"> drawn from </w:t>
+      </w:r>
+      <w:r>
+        <w:t>beta distribution</w:t>
+      </w:r>
+      <w:r>
+        <w:t xml:space="preserve"> ranging from 0 to 1, Distribution: </w:t>
+      </w:r>
+      <w:r>
+        <w:t>beta distribution</w:t>
+      </w:r>
+      <w:r>
+        <w:t xml:space="preserve"> of informed.distr.beta, ranging from 0 to 1</w:t>
+      </w:r>
+    </w:p>
+    <w:p>
+      <w:pPr>
+        <w:pStyle w:val="ListParagraph"/>
+        <w:numPr>
+          <w:ilvl w:val="0"/>
+          <w:numId w:val="1"/>
+        </w:numPr>
+        <w:jc w:val="both"/>
+      </w:pPr>
+      <w:r>
+        <w:t xml:space="preserve">informed </w:t>
+      </w:r>
+      <w:r>
+        <w:t xml:space="preserve">– </w:t>
+      </w:r>
+      <w:r>
+        <w:t>0 if false, 1 if true, modified by age class proportion (we standardize so the values range from 0 to 1, based on the range could be 0 to 2)</w:t>
+      </w:r>
+      <w:r>
+        <w:t>, D</w:t>
+      </w:r>
+      <w:r>
+        <w:t>etermining equation</w:t>
+      </w:r>
+      <w:r>
+        <w:t xml:space="preserve">: </w:t>
+      </w:r>
+      <w:r>
+        <w:t>round((informedProb + informedProb * (ageClass/maxAgeClass))/2)</w:t>
+      </w:r>
+    </w:p>
+    <w:p>
+      <w:pPr>
+        <w:pStyle w:val="ListParagraph"/>
+        <w:numPr>
+          <w:ilvl w:val="0"/>
+          <w:numId w:val="1"/>
+        </w:numPr>
+        <w:jc w:val="both"/>
+      </w:pPr>
+      <w:r>
+        <w:t xml:space="preserve">boldness - </w:t>
+      </w:r>
+      <w:r>
+        <w:t xml:space="preserve">boldness of individual, probability of interacting with another individual, </w:t>
+      </w:r>
+      <w:r>
+        <w:t>Distribution:</w:t>
+      </w:r>
       <w:r>
         <w:t xml:space="preserve"> </w:t>
       </w:r>
       <w:r>
-        <w:t xml:space="preserve">- </w:t>
-      </w:r>
-      <w:r>
-        <w:t>probability of knowing information</w:t>
-      </w:r>
-      <w:r>
-        <w:t xml:space="preserve"> drawn from </w:t>
-      </w:r>
-      <w:r>
         <w:t>beta distribution</w:t>
       </w:r>
       <w:r>
-        <w:t xml:space="preserve"> ranging from 0 to 1, Distribution: </w:t>
-      </w:r>
-      <w:r>
-        <w:t>beta distribution</w:t>
-      </w:r>
-      <w:r>
-        <w:t xml:space="preserve"> of </w:t>
-      </w:r>
-      <w:proofErr w:type="spellStart"/>
-      <w:proofErr w:type="gramStart"/>
-      <w:r>
-        <w:t>informed</w:t>
-      </w:r>
-      <w:r>
-        <w:t>.distr</w:t>
-      </w:r>
-      <w:proofErr w:type="gramEnd"/>
-      <w:r>
-        <w:t>.beta</w:t>
-      </w:r>
-      <w:proofErr w:type="spellEnd"/>
-      <w:r>
-        <w:t>, ranging from 0 to 1</w:t>
+        <w:t xml:space="preserve"> of bold.distr.beta,</w:t>
+      </w:r>
+      <w:r>
+        <w:t xml:space="preserve"> </w:t>
+      </w:r>
+      <w:r>
+        <w:t>ranging from 0 to 1</w:t>
       </w:r>
     </w:p>
     <w:p>
@@ -659,63 +595,10 @@
         <w:jc w:val="both"/>
       </w:pPr>
       <w:r>
-        <w:lastRenderedPageBreak/>
-        <w:t xml:space="preserve">informed </w:t>
-      </w:r>
-      <w:r>
-        <w:t xml:space="preserve">– </w:t>
-      </w:r>
-      <w:r>
-        <w:t>0 if false, 1 if true, modified by age class proportion (we standardize so the values range from 0 to 1, based on the range could be 0 to 2)</w:t>
-      </w:r>
-      <w:r>
-        <w:t>, D</w:t>
-      </w:r>
-      <w:r>
-        <w:t>etermining equation</w:t>
-      </w:r>
-      <w:r>
-        <w:t xml:space="preserve">: </w:t>
-      </w:r>
-      <w:proofErr w:type="gramStart"/>
-      <w:r>
-        <w:t>round(</w:t>
-      </w:r>
-      <w:proofErr w:type="gramEnd"/>
-      <w:r>
-        <w:t>(</w:t>
-      </w:r>
-      <w:proofErr w:type="spellStart"/>
-      <w:r>
-        <w:t>informedProb</w:t>
-      </w:r>
-      <w:proofErr w:type="spellEnd"/>
-      <w:r>
-        <w:t xml:space="preserve"> + </w:t>
-      </w:r>
-      <w:proofErr w:type="spellStart"/>
-      <w:r>
-        <w:t>informedProb</w:t>
-      </w:r>
-      <w:proofErr w:type="spellEnd"/>
-      <w:r>
-        <w:t xml:space="preserve"> * (</w:t>
-      </w:r>
-      <w:proofErr w:type="spellStart"/>
-      <w:r>
-        <w:t>ageClass</w:t>
-      </w:r>
-      <w:proofErr w:type="spellEnd"/>
-      <w:r>
-        <w:t>/</w:t>
-      </w:r>
-      <w:proofErr w:type="spellStart"/>
-      <w:r>
-        <w:t>maxAgeClass</w:t>
-      </w:r>
-      <w:proofErr w:type="spellEnd"/>
-      <w:r>
-        <w:t>))/2)</w:t>
+        <w:t xml:space="preserve">mother - </w:t>
+      </w:r>
+      <w:r>
+        <w:t xml:space="preserve">number of mother of individual, allows tracking of heredity </w:t>
       </w:r>
     </w:p>
     <w:p>
@@ -728,44 +611,11 @@
         <w:jc w:val="both"/>
       </w:pPr>
       <w:r>
-        <w:t xml:space="preserve">boldness - </w:t>
-      </w:r>
-      <w:r>
-        <w:t xml:space="preserve">boldness of individual, probability of interacting with another individual, </w:t>
-      </w:r>
-      <w:r>
-        <w:t>Distribution:</w:t>
-      </w:r>
-      <w:r>
-        <w:t xml:space="preserve"> </w:t>
-      </w:r>
-      <w:r>
-        <w:t>beta distribution</w:t>
-      </w:r>
-      <w:r>
-        <w:t xml:space="preserve"> of </w:t>
-      </w:r>
-      <w:proofErr w:type="spellStart"/>
-      <w:proofErr w:type="gramStart"/>
-      <w:r>
-        <w:t>bold.distr</w:t>
-      </w:r>
-      <w:proofErr w:type="gramEnd"/>
-      <w:r>
-        <w:t>.beta</w:t>
-      </w:r>
-      <w:proofErr w:type="spellEnd"/>
-      <w:r>
-        <w:t>,</w:t>
-      </w:r>
-      <w:r>
-        <w:t xml:space="preserve"> </w:t>
-      </w:r>
-      <w:r>
-        <w:t>ranging from 0 to 1</w:t>
-      </w:r>
-      <w:bookmarkStart w:id="0" w:name="_GoBack"/>
-      <w:bookmarkEnd w:id="0"/>
+        <w:t xml:space="preserve">birthYr - </w:t>
+      </w:r>
+      <w:r>
+        <w:t>turn in simulation that the individual was born</w:t>
+      </w:r>
     </w:p>
     <w:p>
       <w:pPr>
@@ -777,18 +627,7 @@
         <w:jc w:val="both"/>
       </w:pPr>
       <w:r>
-        <w:t xml:space="preserve">mother - </w:t>
-      </w:r>
-      <w:r>
-        <w:t xml:space="preserve">number of </w:t>
-      </w:r>
-      <w:proofErr w:type="gramStart"/>
-      <w:r>
-        <w:t>mother</w:t>
-      </w:r>
-      <w:proofErr w:type="gramEnd"/>
-      <w:r>
-        <w:t xml:space="preserve"> of individual, allows tracking of heredity </w:t>
+        <w:t>ageClass &lt;- age class of individual given age based on birthdeath.file</w:t>
       </w:r>
     </w:p>
     <w:p>
@@ -800,16 +639,8 @@
         </w:numPr>
         <w:jc w:val="both"/>
       </w:pPr>
-      <w:proofErr w:type="spellStart"/>
-      <w:r>
-        <w:t>birthYr</w:t>
-      </w:r>
-      <w:proofErr w:type="spellEnd"/>
-      <w:r>
-        <w:t xml:space="preserve"> - </w:t>
-      </w:r>
-      <w:r>
-        <w:t>turn in simulation that the individual was born</w:t>
+      <w:r>
+        <w:t xml:space="preserve">birthRate &lt;- birth rate of individual given age based on birthdeath.file      </w:t>
       </w:r>
     </w:p>
     <w:p>
@@ -821,79 +652,11 @@
         </w:numPr>
         <w:jc w:val="both"/>
       </w:pPr>
-      <w:proofErr w:type="spellStart"/>
-      <w:r>
-        <w:t>ageClass</w:t>
-      </w:r>
-      <w:proofErr w:type="spellEnd"/>
-      <w:r>
-        <w:t xml:space="preserve"> &lt;- age class of individual given age based on </w:t>
-      </w:r>
-      <w:proofErr w:type="spellStart"/>
-      <w:proofErr w:type="gramStart"/>
-      <w:r>
-        <w:t>birthdeath.file</w:t>
-      </w:r>
-      <w:proofErr w:type="spellEnd"/>
-      <w:proofErr w:type="gramEnd"/>
-    </w:p>
-    <w:p>
-      <w:pPr>
-        <w:pStyle w:val="ListParagraph"/>
-        <w:numPr>
-          <w:ilvl w:val="0"/>
-          <w:numId w:val="1"/>
-        </w:numPr>
-        <w:jc w:val="both"/>
-      </w:pPr>
-      <w:proofErr w:type="spellStart"/>
-      <w:r>
-        <w:t>birthRate</w:t>
-      </w:r>
-      <w:proofErr w:type="spellEnd"/>
-      <w:r>
-        <w:t xml:space="preserve"> &lt;- birth rate of individual given age based on </w:t>
-      </w:r>
-      <w:proofErr w:type="spellStart"/>
-      <w:proofErr w:type="gramStart"/>
-      <w:r>
-        <w:t>birthdeath.file</w:t>
-      </w:r>
-      <w:proofErr w:type="spellEnd"/>
-      <w:proofErr w:type="gramEnd"/>
-      <w:r>
-        <w:t xml:space="preserve">      </w:t>
-      </w:r>
-    </w:p>
-    <w:p>
-      <w:pPr>
-        <w:pStyle w:val="ListParagraph"/>
-        <w:numPr>
-          <w:ilvl w:val="0"/>
-          <w:numId w:val="1"/>
-        </w:numPr>
-        <w:jc w:val="both"/>
-      </w:pPr>
-      <w:proofErr w:type="spellStart"/>
-      <w:r>
-        <w:t>survivalRate</w:t>
-      </w:r>
-      <w:proofErr w:type="spellEnd"/>
-      <w:r>
-        <w:t xml:space="preserve"> &lt;- </w:t>
-      </w:r>
-      <w:r>
-        <w:t xml:space="preserve">survival rate of individual given age based on </w:t>
-      </w:r>
-      <w:proofErr w:type="spellStart"/>
-      <w:proofErr w:type="gramStart"/>
-      <w:r>
-        <w:t>birthdeath.file</w:t>
-      </w:r>
-      <w:proofErr w:type="spellEnd"/>
-      <w:proofErr w:type="gramEnd"/>
-      <w:r>
-        <w:t xml:space="preserve">      </w:t>
+      <w:r>
+        <w:t xml:space="preserve">survivalRate &lt;- </w:t>
+      </w:r>
+      <w:r>
+        <w:t xml:space="preserve">survival rate of individual given age based on birthdeath.file      </w:t>
       </w:r>
     </w:p>
     <w:sectPr>

</xml_diff>